<commit_message>
MODIFY /branches/Kim/AlertCorrelationSurveyFrameworkAndTechniques.docx add some questions about this survey
</commit_message>
<xml_diff>
--- a/AlertCorrelationSurveyFrameworkAndTechniques.docx
+++ b/AlertCorrelationSurveyFrameworkAndTechniques.docx
@@ -49,14 +49,46 @@
           <w:rFonts w:asciiTheme="majorHAnsi" w:hAnsiTheme="majorHAnsi" w:cstheme="majorHAnsi"/>
           <w:lang w:val="en-US"/>
         </w:rPr>
-        <w:t>In this paper, a framework with 6 components is proposed. These components consist of Normalization, Aggregation, Correlation, False Alert Reduction, Attack Strategy Analysis, Prioritization.</w:t>
-      </w:r>
-      <w:r>
-        <w:rPr>
-          <w:rFonts w:asciiTheme="majorHAnsi" w:hAnsiTheme="majorHAnsi" w:cstheme="majorHAnsi"/>
-          <w:lang w:val="en-US"/>
-        </w:rPr>
-        <w:t xml:space="preserve"> The emphasize of this survey is to map those components with techniques that have been used in many frameworks, and to give a better understanding of this area.</w:t>
+        <w:t xml:space="preserve">In this paper, a framework with 6 components is proposed. These components consist of Normalization, Aggregation, Correlation, False Alert Reduction, Attack Strategy Analysis, </w:t>
+      </w:r>
+      <w:proofErr w:type="gramStart"/>
+      <w:r>
+        <w:rPr>
+          <w:rFonts w:asciiTheme="majorHAnsi" w:hAnsiTheme="majorHAnsi" w:cstheme="majorHAnsi"/>
+          <w:lang w:val="en-US"/>
+        </w:rPr>
+        <w:t>Prioritization</w:t>
+      </w:r>
+      <w:proofErr w:type="gramEnd"/>
+      <w:r>
+        <w:rPr>
+          <w:rFonts w:asciiTheme="majorHAnsi" w:hAnsiTheme="majorHAnsi" w:cstheme="majorHAnsi"/>
+          <w:lang w:val="en-US"/>
+        </w:rPr>
+        <w:t>.</w:t>
+      </w:r>
+      <w:r>
+        <w:rPr>
+          <w:rFonts w:asciiTheme="majorHAnsi" w:hAnsiTheme="majorHAnsi" w:cstheme="majorHAnsi"/>
+          <w:lang w:val="en-US"/>
+        </w:rPr>
+        <w:t xml:space="preserve"> </w:t>
+      </w:r>
+      <w:proofErr w:type="gramStart"/>
+      <w:r>
+        <w:rPr>
+          <w:rFonts w:asciiTheme="majorHAnsi" w:hAnsiTheme="majorHAnsi" w:cstheme="majorHAnsi"/>
+          <w:lang w:val="en-US"/>
+        </w:rPr>
+        <w:t>The emphasize</w:t>
+      </w:r>
+      <w:proofErr w:type="gramEnd"/>
+      <w:r>
+        <w:rPr>
+          <w:rFonts w:asciiTheme="majorHAnsi" w:hAnsiTheme="majorHAnsi" w:cstheme="majorHAnsi"/>
+          <w:lang w:val="en-US"/>
+        </w:rPr>
+        <w:t xml:space="preserve"> of this survey is to map those components with techniques that have been used in many frameworks, and to give a better understanding of this area.</w:t>
       </w:r>
     </w:p>
     <w:p>
@@ -70,6 +102,7 @@
         <w:rPr>
           <w:rFonts w:asciiTheme="majorHAnsi" w:hAnsiTheme="majorHAnsi" w:cstheme="majorHAnsi"/>
           <w:noProof/>
+          <w:lang w:val="en-US" w:eastAsia="en-US"/>
         </w:rPr>
         <w:drawing>
           <wp:inline distT="0" distB="0" distL="0" distR="0">
@@ -183,7 +216,23 @@
           <w:rFonts w:asciiTheme="majorHAnsi" w:hAnsiTheme="majorHAnsi" w:cstheme="majorHAnsi"/>
           <w:lang w:val="en-US"/>
         </w:rPr>
-        <w:t xml:space="preserve">Translate every alerts from many different IDS into a </w:t>
+        <w:t xml:space="preserve">Translate every </w:t>
+      </w:r>
+      <w:proofErr w:type="gramStart"/>
+      <w:r>
+        <w:rPr>
+          <w:rFonts w:asciiTheme="majorHAnsi" w:hAnsiTheme="majorHAnsi" w:cstheme="majorHAnsi"/>
+          <w:lang w:val="en-US"/>
+        </w:rPr>
+        <w:t>alerts</w:t>
+      </w:r>
+      <w:proofErr w:type="gramEnd"/>
+      <w:r>
+        <w:rPr>
+          <w:rFonts w:asciiTheme="majorHAnsi" w:hAnsiTheme="majorHAnsi" w:cstheme="majorHAnsi"/>
+          <w:lang w:val="en-US"/>
+        </w:rPr>
+        <w:t xml:space="preserve"> from many different IDS into a </w:t>
       </w:r>
       <w:r>
         <w:rPr>
@@ -279,7 +328,23 @@
           <w:rFonts w:asciiTheme="majorHAnsi" w:hAnsiTheme="majorHAnsi" w:cstheme="majorHAnsi"/>
           <w:lang w:val="en-US"/>
         </w:rPr>
-        <w:t xml:space="preserve"> which is actually essential </w:t>
+        <w:t xml:space="preserve"> which </w:t>
+      </w:r>
+      <w:proofErr w:type="gramStart"/>
+      <w:r>
+        <w:rPr>
+          <w:rFonts w:asciiTheme="majorHAnsi" w:hAnsiTheme="majorHAnsi" w:cstheme="majorHAnsi"/>
+          <w:lang w:val="en-US"/>
+        </w:rPr>
+        <w:t>is</w:t>
+      </w:r>
+      <w:proofErr w:type="gramEnd"/>
+      <w:r>
+        <w:rPr>
+          <w:rFonts w:asciiTheme="majorHAnsi" w:hAnsiTheme="majorHAnsi" w:cstheme="majorHAnsi"/>
+          <w:lang w:val="en-US"/>
+        </w:rPr>
+        <w:t xml:space="preserve"> actually essential </w:t>
       </w:r>
       <w:r>
         <w:rPr>
@@ -287,8 +352,18 @@
           <w:color w:val="FF0000"/>
           <w:lang w:val="en-US"/>
         </w:rPr>
-        <w:t>requirement of alert correltion</w:t>
-      </w:r>
+        <w:t xml:space="preserve">requirement of alert </w:t>
+      </w:r>
+      <w:proofErr w:type="spellStart"/>
+      <w:r>
+        <w:rPr>
+          <w:rFonts w:asciiTheme="majorHAnsi" w:hAnsiTheme="majorHAnsi" w:cstheme="majorHAnsi"/>
+          <w:color w:val="FF0000"/>
+          <w:lang w:val="en-US"/>
+        </w:rPr>
+        <w:t>correltion</w:t>
+      </w:r>
+      <w:proofErr w:type="spellEnd"/>
       <w:r>
         <w:rPr>
           <w:rFonts w:asciiTheme="majorHAnsi" w:hAnsiTheme="majorHAnsi" w:cstheme="majorHAnsi"/>
@@ -463,12 +538,21 @@
           <w:lang w:val="en-US"/>
         </w:rPr>
       </w:pPr>
-      <w:r>
-        <w:rPr>
-          <w:rFonts w:asciiTheme="majorHAnsi" w:hAnsiTheme="majorHAnsi" w:cstheme="majorHAnsi"/>
-          <w:lang w:val="en-US"/>
-        </w:rPr>
-        <w:t xml:space="preserve">This paper use the extended view of aggregation. Similar alerts tend to have </w:t>
+      <w:proofErr w:type="gramStart"/>
+      <w:r>
+        <w:rPr>
+          <w:rFonts w:asciiTheme="majorHAnsi" w:hAnsiTheme="majorHAnsi" w:cstheme="majorHAnsi"/>
+          <w:lang w:val="en-US"/>
+        </w:rPr>
+        <w:t>This paper use</w:t>
+      </w:r>
+      <w:proofErr w:type="gramEnd"/>
+      <w:r>
+        <w:rPr>
+          <w:rFonts w:asciiTheme="majorHAnsi" w:hAnsiTheme="majorHAnsi" w:cstheme="majorHAnsi"/>
+          <w:lang w:val="en-US"/>
+        </w:rPr>
+        <w:t xml:space="preserve"> the extended view of aggregation. Similar alerts tend to have </w:t>
       </w:r>
       <w:r>
         <w:rPr>
@@ -540,14 +624,36 @@
         </w:rPr>
         <w:t xml:space="preserve">In </w:t>
       </w:r>
+      <w:bookmarkStart w:id="0" w:name="OLE_LINK1"/>
+      <w:bookmarkStart w:id="1" w:name="OLE_LINK2"/>
       <w:r>
         <w:rPr>
           <w:rFonts w:asciiTheme="majorHAnsi" w:hAnsiTheme="majorHAnsi" w:cstheme="majorHAnsi"/>
           <w:i/>
           <w:lang w:val="en-US"/>
         </w:rPr>
-        <w:t>Clustering instrusion detection alarms to support root cause analysis</w:t>
-      </w:r>
+        <w:t xml:space="preserve">Clustering </w:t>
+      </w:r>
+      <w:proofErr w:type="spellStart"/>
+      <w:r>
+        <w:rPr>
+          <w:rFonts w:asciiTheme="majorHAnsi" w:hAnsiTheme="majorHAnsi" w:cstheme="majorHAnsi"/>
+          <w:i/>
+          <w:lang w:val="en-US"/>
+        </w:rPr>
+        <w:t>instrusion</w:t>
+      </w:r>
+      <w:proofErr w:type="spellEnd"/>
+      <w:r>
+        <w:rPr>
+          <w:rFonts w:asciiTheme="majorHAnsi" w:hAnsiTheme="majorHAnsi" w:cstheme="majorHAnsi"/>
+          <w:i/>
+          <w:lang w:val="en-US"/>
+        </w:rPr>
+        <w:t xml:space="preserve"> detection alarms to support root cause analysis</w:t>
+      </w:r>
+      <w:bookmarkEnd w:id="0"/>
+      <w:bookmarkEnd w:id="1"/>
       <w:r>
         <w:rPr>
           <w:rFonts w:asciiTheme="majorHAnsi" w:hAnsiTheme="majorHAnsi" w:cstheme="majorHAnsi"/>
@@ -568,6 +674,7 @@
           <w:lang w:val="en-US"/>
         </w:rPr>
       </w:pPr>
+      <w:proofErr w:type="gramStart"/>
       <w:r>
         <w:rPr>
           <w:rFonts w:asciiTheme="majorHAnsi" w:hAnsiTheme="majorHAnsi" w:cstheme="majorHAnsi"/>
@@ -580,7 +687,31 @@
           <w:rFonts w:asciiTheme="majorHAnsi" w:hAnsiTheme="majorHAnsi" w:cstheme="majorHAnsi"/>
           <w:lang w:val="en-US"/>
         </w:rPr>
-        <w:t>lerts is clustering based on their root causes. Root causes of an alert is the reason for which the alert has been raised.</w:t>
+        <w:t>lerts is</w:t>
+      </w:r>
+      <w:proofErr w:type="gramEnd"/>
+      <w:r>
+        <w:rPr>
+          <w:rFonts w:asciiTheme="majorHAnsi" w:hAnsiTheme="majorHAnsi" w:cstheme="majorHAnsi"/>
+          <w:lang w:val="en-US"/>
+        </w:rPr>
+        <w:t xml:space="preserve"> clustering based on their root causes. </w:t>
+      </w:r>
+      <w:proofErr w:type="gramStart"/>
+      <w:r>
+        <w:rPr>
+          <w:rFonts w:asciiTheme="majorHAnsi" w:hAnsiTheme="majorHAnsi" w:cstheme="majorHAnsi"/>
+          <w:lang w:val="en-US"/>
+        </w:rPr>
+        <w:t>Root causes of an alert is</w:t>
+      </w:r>
+      <w:proofErr w:type="gramEnd"/>
+      <w:r>
+        <w:rPr>
+          <w:rFonts w:asciiTheme="majorHAnsi" w:hAnsiTheme="majorHAnsi" w:cstheme="majorHAnsi"/>
+          <w:lang w:val="en-US"/>
+        </w:rPr>
+        <w:t xml:space="preserve"> the reason for which the alert has been raised.</w:t>
       </w:r>
     </w:p>
     <w:p>
@@ -811,7 +942,23 @@
           <w:rFonts w:asciiTheme="majorHAnsi" w:hAnsiTheme="majorHAnsi" w:cstheme="majorHAnsi"/>
           <w:lang w:val="en-US"/>
         </w:rPr>
-        <w:t>There are some other approaches like data mining, machine learning, a unified method</w:t>
+        <w:t xml:space="preserve">There are some other approaches like data mining, machine learning, </w:t>
+      </w:r>
+      <w:proofErr w:type="gramStart"/>
+      <w:r>
+        <w:rPr>
+          <w:rFonts w:asciiTheme="majorHAnsi" w:hAnsiTheme="majorHAnsi" w:cstheme="majorHAnsi"/>
+          <w:lang w:val="en-US"/>
+        </w:rPr>
+        <w:t>a</w:t>
+      </w:r>
+      <w:proofErr w:type="gramEnd"/>
+      <w:r>
+        <w:rPr>
+          <w:rFonts w:asciiTheme="majorHAnsi" w:hAnsiTheme="majorHAnsi" w:cstheme="majorHAnsi"/>
+          <w:lang w:val="en-US"/>
+        </w:rPr>
+        <w:t xml:space="preserve"> unified method</w:t>
       </w:r>
       <w:r>
         <w:rPr>
@@ -865,7 +1012,21 @@
           <w:rFonts w:asciiTheme="majorHAnsi" w:hAnsiTheme="majorHAnsi" w:cstheme="majorHAnsi"/>
           <w:lang w:val="en-US"/>
         </w:rPr>
-        <w:t xml:space="preserve"> The role of this component is providing a highet level view of the actual attacks.</w:t>
+        <w:t xml:space="preserve"> The role of this component is providing a highe</w:t>
+      </w:r>
+      <w:r>
+        <w:rPr>
+          <w:rFonts w:asciiTheme="majorHAnsi" w:hAnsiTheme="majorHAnsi" w:cstheme="majorHAnsi"/>
+          <w:lang w:val="en-US"/>
+        </w:rPr>
+        <w:t>s</w:t>
+      </w:r>
+      <w:r>
+        <w:rPr>
+          <w:rFonts w:asciiTheme="majorHAnsi" w:hAnsiTheme="majorHAnsi" w:cstheme="majorHAnsi"/>
+          <w:lang w:val="en-US"/>
+        </w:rPr>
+        <w:t>t level view of the actual attacks.</w:t>
       </w:r>
     </w:p>
     <w:p>
@@ -926,21 +1087,46 @@
           <w:rFonts w:asciiTheme="majorHAnsi" w:hAnsiTheme="majorHAnsi" w:cstheme="majorHAnsi"/>
           <w:lang w:val="en-US"/>
         </w:rPr>
-        <w:t xml:space="preserve"> ADeLe;</w:t>
-      </w:r>
-      <w:r>
-        <w:rPr>
-          <w:rFonts w:asciiTheme="majorHAnsi" w:hAnsiTheme="majorHAnsi" w:cstheme="majorHAnsi"/>
-          <w:lang w:val="en-US"/>
-        </w:rPr>
         <w:t xml:space="preserve"> </w:t>
       </w:r>
-      <w:r>
-        <w:rPr>
-          <w:rFonts w:asciiTheme="majorHAnsi" w:hAnsiTheme="majorHAnsi" w:cstheme="majorHAnsi"/>
-          <w:lang w:val="en-US"/>
-        </w:rPr>
-        <w:t>alerts  are correlated with each other if they can combined to construct attack scenario</w:t>
+      <w:proofErr w:type="spellStart"/>
+      <w:r>
+        <w:rPr>
+          <w:rFonts w:asciiTheme="majorHAnsi" w:hAnsiTheme="majorHAnsi" w:cstheme="majorHAnsi"/>
+          <w:lang w:val="en-US"/>
+        </w:rPr>
+        <w:t>ADeLe</w:t>
+      </w:r>
+      <w:proofErr w:type="spellEnd"/>
+      <w:r>
+        <w:rPr>
+          <w:rFonts w:asciiTheme="majorHAnsi" w:hAnsiTheme="majorHAnsi" w:cstheme="majorHAnsi"/>
+          <w:lang w:val="en-US"/>
+        </w:rPr>
+        <w:t>;</w:t>
+      </w:r>
+      <w:r>
+        <w:rPr>
+          <w:rFonts w:asciiTheme="majorHAnsi" w:hAnsiTheme="majorHAnsi" w:cstheme="majorHAnsi"/>
+          <w:lang w:val="en-US"/>
+        </w:rPr>
+        <w:t xml:space="preserve"> </w:t>
+      </w:r>
+      <w:proofErr w:type="gramStart"/>
+      <w:r>
+        <w:rPr>
+          <w:rFonts w:asciiTheme="majorHAnsi" w:hAnsiTheme="majorHAnsi" w:cstheme="majorHAnsi"/>
+          <w:lang w:val="en-US"/>
+        </w:rPr>
+        <w:t>alerts  are</w:t>
+      </w:r>
+      <w:proofErr w:type="gramEnd"/>
+      <w:r>
+        <w:rPr>
+          <w:rFonts w:asciiTheme="majorHAnsi" w:hAnsiTheme="majorHAnsi" w:cstheme="majorHAnsi"/>
+          <w:lang w:val="en-US"/>
+        </w:rPr>
+        <w:t xml:space="preserve"> correlated with each other if they can combined to construct attack scenario</w:t>
       </w:r>
       <w:r>
         <w:rPr>
@@ -1355,7 +1541,25 @@
           <w:i/>
           <w:lang w:val="en-US"/>
         </w:rPr>
-        <w:t>A data mining analysis of rtid alarms</w:t>
+        <w:t xml:space="preserve">A data mining analysis of </w:t>
+      </w:r>
+      <w:proofErr w:type="spellStart"/>
+      <w:r>
+        <w:rPr>
+          <w:rFonts w:asciiTheme="majorHAnsi" w:hAnsiTheme="majorHAnsi" w:cstheme="majorHAnsi"/>
+          <w:i/>
+          <w:lang w:val="en-US"/>
+        </w:rPr>
+        <w:t>rtid</w:t>
+      </w:r>
+      <w:proofErr w:type="spellEnd"/>
+      <w:r>
+        <w:rPr>
+          <w:rFonts w:asciiTheme="majorHAnsi" w:hAnsiTheme="majorHAnsi" w:cstheme="majorHAnsi"/>
+          <w:i/>
+          <w:lang w:val="en-US"/>
+        </w:rPr>
+        <w:t xml:space="preserve"> alarms</w:t>
       </w:r>
       <w:r>
         <w:rPr>
@@ -1416,7 +1620,55 @@
           <w:rFonts w:asciiTheme="majorHAnsi" w:hAnsiTheme="majorHAnsi" w:cstheme="majorHAnsi"/>
           <w:lang w:val="en-US"/>
         </w:rPr>
-        <w:t>L1, L2, …, Lm -&gt; R1, R2, …, Rn(s,c,w)</w:t>
+        <w:t>L1, L2</w:t>
+      </w:r>
+      <w:proofErr w:type="gramStart"/>
+      <w:r>
+        <w:rPr>
+          <w:rFonts w:asciiTheme="majorHAnsi" w:hAnsiTheme="majorHAnsi" w:cstheme="majorHAnsi"/>
+          <w:lang w:val="en-US"/>
+        </w:rPr>
+        <w:t>, …,</w:t>
+      </w:r>
+      <w:proofErr w:type="gramEnd"/>
+      <w:r>
+        <w:rPr>
+          <w:rFonts w:asciiTheme="majorHAnsi" w:hAnsiTheme="majorHAnsi" w:cstheme="majorHAnsi"/>
+          <w:lang w:val="en-US"/>
+        </w:rPr>
+        <w:t xml:space="preserve"> Lm -&gt; R1, R2, …, </w:t>
+      </w:r>
+      <w:proofErr w:type="spellStart"/>
+      <w:r>
+        <w:rPr>
+          <w:rFonts w:asciiTheme="majorHAnsi" w:hAnsiTheme="majorHAnsi" w:cstheme="majorHAnsi"/>
+          <w:lang w:val="en-US"/>
+        </w:rPr>
+        <w:t>Rn</w:t>
+      </w:r>
+      <w:proofErr w:type="spellEnd"/>
+      <w:r>
+        <w:rPr>
+          <w:rFonts w:asciiTheme="majorHAnsi" w:hAnsiTheme="majorHAnsi" w:cstheme="majorHAnsi"/>
+          <w:lang w:val="en-US"/>
+        </w:rPr>
+        <w:t>(</w:t>
+      </w:r>
+      <w:proofErr w:type="spellStart"/>
+      <w:r>
+        <w:rPr>
+          <w:rFonts w:asciiTheme="majorHAnsi" w:hAnsiTheme="majorHAnsi" w:cstheme="majorHAnsi"/>
+          <w:lang w:val="en-US"/>
+        </w:rPr>
+        <w:t>s,c,w</w:t>
+      </w:r>
+      <w:proofErr w:type="spellEnd"/>
+      <w:r>
+        <w:rPr>
+          <w:rFonts w:asciiTheme="majorHAnsi" w:hAnsiTheme="majorHAnsi" w:cstheme="majorHAnsi"/>
+          <w:lang w:val="en-US"/>
+        </w:rPr>
+        <w:t>)</w:t>
       </w:r>
     </w:p>
     <w:p>
@@ -1428,12 +1680,21 @@
           <w:lang w:val="en-US"/>
         </w:rPr>
       </w:pPr>
-      <w:r>
-        <w:rPr>
-          <w:rFonts w:asciiTheme="majorHAnsi" w:hAnsiTheme="majorHAnsi" w:cstheme="majorHAnsi"/>
-          <w:lang w:val="en-US"/>
-        </w:rPr>
-        <w:t>s: support</w:t>
+      <w:proofErr w:type="gramStart"/>
+      <w:r>
+        <w:rPr>
+          <w:rFonts w:asciiTheme="majorHAnsi" w:hAnsiTheme="majorHAnsi" w:cstheme="majorHAnsi"/>
+          <w:lang w:val="en-US"/>
+        </w:rPr>
+        <w:t>s</w:t>
+      </w:r>
+      <w:proofErr w:type="gramEnd"/>
+      <w:r>
+        <w:rPr>
+          <w:rFonts w:asciiTheme="majorHAnsi" w:hAnsiTheme="majorHAnsi" w:cstheme="majorHAnsi"/>
+          <w:lang w:val="en-US"/>
+        </w:rPr>
+        <w:t>: support</w:t>
       </w:r>
       <w:r>
         <w:rPr>
@@ -1485,13 +1746,40 @@
           <w:lang w:val="en-US"/>
         </w:rPr>
       </w:pPr>
+      <w:proofErr w:type="spellStart"/>
+      <w:proofErr w:type="gramStart"/>
       <w:r>
         <w:rPr>
           <w:rFonts w:asciiTheme="majorHAnsi" w:hAnsiTheme="majorHAnsi" w:cstheme="majorHAnsi"/>
           <w:lang w:val="en-US"/>
         </w:rPr>
         <w:lastRenderedPageBreak/>
-        <w:t>Ri’s represend the right-hand patterns which are expected to be seen most frequently in a time window no larger than w.</w:t>
+        <w:t>Ri’s</w:t>
+      </w:r>
+      <w:proofErr w:type="spellEnd"/>
+      <w:proofErr w:type="gramEnd"/>
+      <w:r>
+        <w:rPr>
+          <w:rFonts w:asciiTheme="majorHAnsi" w:hAnsiTheme="majorHAnsi" w:cstheme="majorHAnsi"/>
+          <w:lang w:val="en-US"/>
+        </w:rPr>
+        <w:t xml:space="preserve"> </w:t>
+      </w:r>
+      <w:proofErr w:type="spellStart"/>
+      <w:r>
+        <w:rPr>
+          <w:rFonts w:asciiTheme="majorHAnsi" w:hAnsiTheme="majorHAnsi" w:cstheme="majorHAnsi"/>
+          <w:lang w:val="en-US"/>
+        </w:rPr>
+        <w:t>represend</w:t>
+      </w:r>
+      <w:proofErr w:type="spellEnd"/>
+      <w:r>
+        <w:rPr>
+          <w:rFonts w:asciiTheme="majorHAnsi" w:hAnsiTheme="majorHAnsi" w:cstheme="majorHAnsi"/>
+          <w:lang w:val="en-US"/>
+        </w:rPr>
+        <w:t xml:space="preserve"> the right-hand patterns which are expected to be seen most frequently in a time window no larger than w.</w:t>
       </w:r>
     </w:p>
     <w:p>
@@ -1666,7 +1954,23 @@
           <w:rFonts w:asciiTheme="majorHAnsi" w:hAnsiTheme="majorHAnsi" w:cstheme="majorHAnsi"/>
           <w:lang w:val="en-US"/>
         </w:rPr>
-        <w:t>cation techniques has been used for false positive analysis.</w:t>
+        <w:t xml:space="preserve">cation </w:t>
+      </w:r>
+      <w:proofErr w:type="gramStart"/>
+      <w:r>
+        <w:rPr>
+          <w:rFonts w:asciiTheme="majorHAnsi" w:hAnsiTheme="majorHAnsi" w:cstheme="majorHAnsi"/>
+          <w:lang w:val="en-US"/>
+        </w:rPr>
+        <w:t>techniques</w:t>
+      </w:r>
+      <w:proofErr w:type="gramEnd"/>
+      <w:r>
+        <w:rPr>
+          <w:rFonts w:asciiTheme="majorHAnsi" w:hAnsiTheme="majorHAnsi" w:cstheme="majorHAnsi"/>
+          <w:lang w:val="en-US"/>
+        </w:rPr>
+        <w:t xml:space="preserve"> has been used for false positive analysis.</w:t>
       </w:r>
     </w:p>
     <w:p>
@@ -1890,7 +2194,23 @@
           <w:rFonts w:asciiTheme="majorHAnsi" w:hAnsiTheme="majorHAnsi" w:cstheme="majorHAnsi"/>
           <w:lang w:val="en-US"/>
         </w:rPr>
-        <w:t>Causal relationshop between alerts and system attributes</w:t>
+        <w:t xml:space="preserve">Causal </w:t>
+      </w:r>
+      <w:proofErr w:type="spellStart"/>
+      <w:r>
+        <w:rPr>
+          <w:rFonts w:asciiTheme="majorHAnsi" w:hAnsiTheme="majorHAnsi" w:cstheme="majorHAnsi"/>
+          <w:lang w:val="en-US"/>
+        </w:rPr>
+        <w:t>relationshop</w:t>
+      </w:r>
+      <w:proofErr w:type="spellEnd"/>
+      <w:r>
+        <w:rPr>
+          <w:rFonts w:asciiTheme="majorHAnsi" w:hAnsiTheme="majorHAnsi" w:cstheme="majorHAnsi"/>
+          <w:lang w:val="en-US"/>
+        </w:rPr>
+        <w:t xml:space="preserve"> between alerts and system attributes</w:t>
       </w:r>
       <w:r>
         <w:rPr>
@@ -1919,7 +2239,23 @@
           <w:rFonts w:asciiTheme="majorHAnsi" w:hAnsiTheme="majorHAnsi" w:cstheme="majorHAnsi"/>
           <w:lang w:val="en-US"/>
         </w:rPr>
-        <w:t xml:space="preserve"> Nodes represent alerts or system attributes. Edges represent pre-postcondition relationship between alert and attributes.</w:t>
+        <w:t xml:space="preserve"> Nodes represent alerts or system attributes. Edges represent pre-</w:t>
+      </w:r>
+      <w:proofErr w:type="spellStart"/>
+      <w:r>
+        <w:rPr>
+          <w:rFonts w:asciiTheme="majorHAnsi" w:hAnsiTheme="majorHAnsi" w:cstheme="majorHAnsi"/>
+          <w:lang w:val="en-US"/>
+        </w:rPr>
+        <w:t>postcondition</w:t>
+      </w:r>
+      <w:proofErr w:type="spellEnd"/>
+      <w:r>
+        <w:rPr>
+          <w:rFonts w:asciiTheme="majorHAnsi" w:hAnsiTheme="majorHAnsi" w:cstheme="majorHAnsi"/>
+          <w:lang w:val="en-US"/>
+        </w:rPr>
+        <w:t xml:space="preserve"> relationship between alert and attributes.</w:t>
       </w:r>
     </w:p>
     <w:p>
@@ -2149,7 +2485,23 @@
           <w:rFonts w:asciiTheme="majorHAnsi" w:hAnsiTheme="majorHAnsi" w:cstheme="majorHAnsi"/>
           <w:lang w:val="en-US"/>
         </w:rPr>
-        <w:t>Attack scenarios based on pre-postcondition.</w:t>
+        <w:t>Attack scenarios based on pre-</w:t>
+      </w:r>
+      <w:proofErr w:type="spellStart"/>
+      <w:r>
+        <w:rPr>
+          <w:rFonts w:asciiTheme="majorHAnsi" w:hAnsiTheme="majorHAnsi" w:cstheme="majorHAnsi"/>
+          <w:lang w:val="en-US"/>
+        </w:rPr>
+        <w:t>postcondition</w:t>
+      </w:r>
+      <w:proofErr w:type="spellEnd"/>
+      <w:r>
+        <w:rPr>
+          <w:rFonts w:asciiTheme="majorHAnsi" w:hAnsiTheme="majorHAnsi" w:cstheme="majorHAnsi"/>
+          <w:lang w:val="en-US"/>
+        </w:rPr>
+        <w:t>.</w:t>
       </w:r>
     </w:p>
     <w:p>
@@ -2451,7 +2803,23 @@
           <w:rFonts w:asciiTheme="majorHAnsi" w:hAnsiTheme="majorHAnsi" w:cstheme="majorHAnsi"/>
           <w:lang w:val="en-US"/>
         </w:rPr>
-        <w:t>re similar alerts are analyzied -&gt; add possibly missed alerts</w:t>
+        <w:t xml:space="preserve">re similar alerts are </w:t>
+      </w:r>
+      <w:proofErr w:type="spellStart"/>
+      <w:r>
+        <w:rPr>
+          <w:rFonts w:asciiTheme="majorHAnsi" w:hAnsiTheme="majorHAnsi" w:cstheme="majorHAnsi"/>
+          <w:lang w:val="en-US"/>
+        </w:rPr>
+        <w:t>analyzied</w:t>
+      </w:r>
+      <w:proofErr w:type="spellEnd"/>
+      <w:r>
+        <w:rPr>
+          <w:rFonts w:asciiTheme="majorHAnsi" w:hAnsiTheme="majorHAnsi" w:cstheme="majorHAnsi"/>
+          <w:lang w:val="en-US"/>
+        </w:rPr>
+        <w:t xml:space="preserve"> -&gt; add possibly missed alerts</w:t>
       </w:r>
       <w:r>
         <w:rPr>
@@ -2465,7 +2833,23 @@
           <w:rFonts w:asciiTheme="majorHAnsi" w:hAnsiTheme="majorHAnsi" w:cstheme="majorHAnsi"/>
           <w:lang w:val="en-US"/>
         </w:rPr>
-        <w:t xml:space="preserve"> between 2 similart alerts if first alert can prepare for the second one.</w:t>
+        <w:t xml:space="preserve"> between 2 </w:t>
+      </w:r>
+      <w:proofErr w:type="spellStart"/>
+      <w:r>
+        <w:rPr>
+          <w:rFonts w:asciiTheme="majorHAnsi" w:hAnsiTheme="majorHAnsi" w:cstheme="majorHAnsi"/>
+          <w:lang w:val="en-US"/>
+        </w:rPr>
+        <w:t>similart</w:t>
+      </w:r>
+      <w:proofErr w:type="spellEnd"/>
+      <w:r>
+        <w:rPr>
+          <w:rFonts w:asciiTheme="majorHAnsi" w:hAnsiTheme="majorHAnsi" w:cstheme="majorHAnsi"/>
+          <w:lang w:val="en-US"/>
+        </w:rPr>
+        <w:t xml:space="preserve"> alerts if first alert can prepare for the second one.</w:t>
       </w:r>
     </w:p>
     <w:p>
@@ -2543,7 +2927,23 @@
           <w:rFonts w:asciiTheme="majorHAnsi" w:hAnsiTheme="majorHAnsi" w:cstheme="majorHAnsi"/>
           <w:lang w:val="en-US"/>
         </w:rPr>
-        <w:t>Attack plans are maintained  by Attack Trees.</w:t>
+        <w:t xml:space="preserve">Attack plans are </w:t>
+      </w:r>
+      <w:proofErr w:type="gramStart"/>
+      <w:r>
+        <w:rPr>
+          <w:rFonts w:asciiTheme="majorHAnsi" w:hAnsiTheme="majorHAnsi" w:cstheme="majorHAnsi"/>
+          <w:lang w:val="en-US"/>
+        </w:rPr>
+        <w:t>maintained  by</w:t>
+      </w:r>
+      <w:proofErr w:type="gramEnd"/>
+      <w:r>
+        <w:rPr>
+          <w:rFonts w:asciiTheme="majorHAnsi" w:hAnsiTheme="majorHAnsi" w:cstheme="majorHAnsi"/>
+          <w:lang w:val="en-US"/>
+        </w:rPr>
+        <w:t xml:space="preserve"> Attack Trees.</w:t>
       </w:r>
     </w:p>
     <w:p>
@@ -2669,8 +3069,33 @@
           <w:rFonts w:asciiTheme="majorHAnsi" w:hAnsiTheme="majorHAnsi" w:cstheme="majorHAnsi"/>
           <w:lang w:val="en-US"/>
         </w:rPr>
-        <w:t xml:space="preserve"> Eg: Security policy, network topology, vulnerability analysis of the network services and installed softwares</w:t>
-      </w:r>
+        <w:t xml:space="preserve"> </w:t>
+      </w:r>
+      <w:proofErr w:type="spellStart"/>
+      <w:r>
+        <w:rPr>
+          <w:rFonts w:asciiTheme="majorHAnsi" w:hAnsiTheme="majorHAnsi" w:cstheme="majorHAnsi"/>
+          <w:lang w:val="en-US"/>
+        </w:rPr>
+        <w:t>Eg</w:t>
+      </w:r>
+      <w:proofErr w:type="spellEnd"/>
+      <w:r>
+        <w:rPr>
+          <w:rFonts w:asciiTheme="majorHAnsi" w:hAnsiTheme="majorHAnsi" w:cstheme="majorHAnsi"/>
+          <w:lang w:val="en-US"/>
+        </w:rPr>
+        <w:t xml:space="preserve">: Security policy, network topology, vulnerability analysis of the network services and installed </w:t>
+      </w:r>
+      <w:proofErr w:type="spellStart"/>
+      <w:r>
+        <w:rPr>
+          <w:rFonts w:asciiTheme="majorHAnsi" w:hAnsiTheme="majorHAnsi" w:cstheme="majorHAnsi"/>
+          <w:lang w:val="en-US"/>
+        </w:rPr>
+        <w:t>softwares</w:t>
+      </w:r>
+      <w:proofErr w:type="spellEnd"/>
       <w:r>
         <w:rPr>
           <w:rFonts w:asciiTheme="majorHAnsi" w:hAnsiTheme="majorHAnsi" w:cstheme="majorHAnsi"/>
@@ -2697,6 +3122,330 @@
           <w:lang w:val="en-US"/>
         </w:rPr>
         <w:t>The focus of previous works in this category has been mainly on modeling the domain knowledge.</w:t>
+      </w:r>
+    </w:p>
+    <w:p>
+      <w:pPr>
+        <w:rPr>
+          <w:rFonts w:asciiTheme="majorHAnsi" w:hAnsiTheme="majorHAnsi" w:cstheme="majorHAnsi"/>
+          <w:lang w:val="en-US"/>
+        </w:rPr>
+      </w:pPr>
+      <w:r>
+        <w:rPr>
+          <w:rFonts w:asciiTheme="majorHAnsi" w:hAnsiTheme="majorHAnsi" w:cstheme="majorHAnsi"/>
+          <w:lang w:val="en-US"/>
+        </w:rPr>
+        <w:t>Question</w:t>
+      </w:r>
+      <w:r>
+        <w:rPr>
+          <w:rFonts w:asciiTheme="majorHAnsi" w:hAnsiTheme="majorHAnsi" w:cstheme="majorHAnsi"/>
+          <w:lang w:val="en-US"/>
+        </w:rPr>
+        <w:t>s</w:t>
+      </w:r>
+      <w:r>
+        <w:rPr>
+          <w:rFonts w:asciiTheme="majorHAnsi" w:hAnsiTheme="majorHAnsi" w:cstheme="majorHAnsi"/>
+          <w:lang w:val="en-US"/>
+        </w:rPr>
+        <w:t>:</w:t>
+      </w:r>
+    </w:p>
+    <w:p>
+      <w:pPr>
+        <w:pStyle w:val="ListParagraph"/>
+        <w:numPr>
+          <w:ilvl w:val="0"/>
+          <w:numId w:val="5"/>
+        </w:numPr>
+        <w:rPr>
+          <w:rFonts w:asciiTheme="majorHAnsi" w:hAnsiTheme="majorHAnsi" w:cstheme="majorHAnsi"/>
+          <w:lang w:val="en-US"/>
+        </w:rPr>
+      </w:pPr>
+      <w:r>
+        <w:rPr>
+          <w:rFonts w:asciiTheme="majorHAnsi" w:hAnsiTheme="majorHAnsi" w:cstheme="majorHAnsi"/>
+          <w:lang w:val="en-US"/>
+        </w:rPr>
+        <w:t>In aggr</w:t>
+      </w:r>
+      <w:r>
+        <w:rPr>
+          <w:rFonts w:asciiTheme="majorHAnsi" w:hAnsiTheme="majorHAnsi" w:cstheme="majorHAnsi"/>
+          <w:lang w:val="en-US"/>
+        </w:rPr>
+        <w:t>egation,</w:t>
+      </w:r>
+      <w:r>
+        <w:rPr>
+          <w:rFonts w:asciiTheme="majorHAnsi" w:hAnsiTheme="majorHAnsi" w:cstheme="majorHAnsi"/>
+          <w:lang w:val="en-US"/>
+        </w:rPr>
+        <w:t xml:space="preserve"> </w:t>
+      </w:r>
+      <w:r>
+        <w:rPr>
+          <w:rFonts w:asciiTheme="majorHAnsi" w:hAnsiTheme="majorHAnsi" w:cstheme="majorHAnsi"/>
+          <w:lang w:val="en-US"/>
+        </w:rPr>
+        <w:t>what is the main purpose</w:t>
+      </w:r>
+      <w:r>
+        <w:rPr>
+          <w:rFonts w:asciiTheme="majorHAnsi" w:hAnsiTheme="majorHAnsi" w:cstheme="majorHAnsi"/>
+          <w:lang w:val="en-US"/>
+        </w:rPr>
+        <w:t xml:space="preserve"> </w:t>
+      </w:r>
+      <w:r>
+        <w:rPr>
+          <w:rFonts w:asciiTheme="majorHAnsi" w:hAnsiTheme="majorHAnsi" w:cstheme="majorHAnsi"/>
+          <w:lang w:val="en-US"/>
+        </w:rPr>
+        <w:t>of “root cause analysis</w:t>
+      </w:r>
+      <w:proofErr w:type="gramStart"/>
+      <w:r>
+        <w:rPr>
+          <w:rFonts w:asciiTheme="majorHAnsi" w:hAnsiTheme="majorHAnsi" w:cstheme="majorHAnsi"/>
+          <w:lang w:val="en-US"/>
+        </w:rPr>
+        <w:t>”  in</w:t>
+      </w:r>
+      <w:proofErr w:type="gramEnd"/>
+      <w:r>
+        <w:rPr>
+          <w:rFonts w:asciiTheme="majorHAnsi" w:hAnsiTheme="majorHAnsi" w:cstheme="majorHAnsi"/>
+          <w:lang w:val="en-US"/>
+        </w:rPr>
+        <w:t xml:space="preserve"> </w:t>
+      </w:r>
+      <w:r>
+        <w:rPr>
+          <w:rFonts w:asciiTheme="majorHAnsi" w:hAnsiTheme="majorHAnsi" w:cstheme="majorHAnsi"/>
+          <w:i/>
+          <w:lang w:val="en-US"/>
+        </w:rPr>
+        <w:t xml:space="preserve">Clustering </w:t>
+      </w:r>
+      <w:proofErr w:type="spellStart"/>
+      <w:r>
+        <w:rPr>
+          <w:rFonts w:asciiTheme="majorHAnsi" w:hAnsiTheme="majorHAnsi" w:cstheme="majorHAnsi"/>
+          <w:i/>
+          <w:lang w:val="en-US"/>
+        </w:rPr>
+        <w:t>instrusion</w:t>
+      </w:r>
+      <w:proofErr w:type="spellEnd"/>
+      <w:r>
+        <w:rPr>
+          <w:rFonts w:asciiTheme="majorHAnsi" w:hAnsiTheme="majorHAnsi" w:cstheme="majorHAnsi"/>
+          <w:i/>
+          <w:lang w:val="en-US"/>
+        </w:rPr>
+        <w:t xml:space="preserve"> detection alarms to support root cause analysis</w:t>
+      </w:r>
+      <w:r>
+        <w:rPr>
+          <w:rFonts w:asciiTheme="majorHAnsi" w:hAnsiTheme="majorHAnsi" w:cstheme="majorHAnsi"/>
+          <w:i/>
+          <w:lang w:val="en-US"/>
+        </w:rPr>
+        <w:t>?</w:t>
+      </w:r>
+      <w:r>
+        <w:rPr>
+          <w:rFonts w:asciiTheme="majorHAnsi" w:hAnsiTheme="majorHAnsi" w:cstheme="majorHAnsi"/>
+          <w:lang w:val="en-US"/>
+        </w:rPr>
+        <w:t xml:space="preserve"> Can its result be used in next step in correlation? Why </w:t>
+      </w:r>
+      <w:proofErr w:type="gramStart"/>
+      <w:r>
+        <w:rPr>
+          <w:rFonts w:asciiTheme="majorHAnsi" w:hAnsiTheme="majorHAnsi" w:cstheme="majorHAnsi"/>
+          <w:lang w:val="en-US"/>
+        </w:rPr>
+        <w:t>are</w:t>
+      </w:r>
+      <w:proofErr w:type="gramEnd"/>
+      <w:r>
+        <w:rPr>
+          <w:rFonts w:asciiTheme="majorHAnsi" w:hAnsiTheme="majorHAnsi" w:cstheme="majorHAnsi"/>
+          <w:lang w:val="en-US"/>
+        </w:rPr>
+        <w:t xml:space="preserve"> similarity alerts grouped based on same reason of these alerts but not same user/attacker or same target?</w:t>
+      </w:r>
+    </w:p>
+    <w:p>
+      <w:pPr>
+        <w:pStyle w:val="ListParagraph"/>
+        <w:numPr>
+          <w:ilvl w:val="0"/>
+          <w:numId w:val="5"/>
+        </w:numPr>
+        <w:rPr>
+          <w:rFonts w:asciiTheme="majorHAnsi" w:hAnsiTheme="majorHAnsi" w:cstheme="majorHAnsi"/>
+          <w:lang w:val="en-US"/>
+        </w:rPr>
+      </w:pPr>
+      <w:r>
+        <w:rPr>
+          <w:rFonts w:asciiTheme="majorHAnsi" w:hAnsiTheme="majorHAnsi" w:cstheme="majorHAnsi"/>
+          <w:lang w:val="en-US"/>
+        </w:rPr>
+        <w:t>What is the algorithm used for creating representative alert for cluster in CRIM?</w:t>
+      </w:r>
+    </w:p>
+    <w:p>
+      <w:pPr>
+        <w:pStyle w:val="ListParagraph"/>
+        <w:numPr>
+          <w:ilvl w:val="0"/>
+          <w:numId w:val="5"/>
+        </w:numPr>
+        <w:rPr>
+          <w:rFonts w:asciiTheme="majorHAnsi" w:hAnsiTheme="majorHAnsi" w:cstheme="majorHAnsi"/>
+          <w:lang w:val="en-US"/>
+        </w:rPr>
+      </w:pPr>
+      <w:r>
+        <w:rPr>
+          <w:rFonts w:asciiTheme="majorHAnsi" w:hAnsiTheme="majorHAnsi" w:cstheme="majorHAnsi"/>
+          <w:lang w:val="en-US"/>
+        </w:rPr>
+        <w:t>What does time series</w:t>
+      </w:r>
+      <w:r>
+        <w:rPr>
+          <w:rFonts w:asciiTheme="majorHAnsi" w:hAnsiTheme="majorHAnsi" w:cstheme="majorHAnsi"/>
+          <w:lang w:val="en-US"/>
+        </w:rPr>
+        <w:t xml:space="preserve"> </w:t>
+      </w:r>
+      <w:r>
+        <w:rPr>
+          <w:rFonts w:asciiTheme="majorHAnsi" w:hAnsiTheme="majorHAnsi" w:cstheme="majorHAnsi"/>
+          <w:lang w:val="en-US"/>
+        </w:rPr>
+        <w:t>- variable mean?</w:t>
+      </w:r>
+    </w:p>
+    <w:p>
+      <w:pPr>
+        <w:pStyle w:val="ListParagraph"/>
+        <w:numPr>
+          <w:ilvl w:val="0"/>
+          <w:numId w:val="5"/>
+        </w:numPr>
+        <w:rPr>
+          <w:rFonts w:asciiTheme="majorHAnsi" w:hAnsiTheme="majorHAnsi" w:cstheme="majorHAnsi"/>
+          <w:lang w:val="en-US"/>
+        </w:rPr>
+      </w:pPr>
+      <w:r>
+        <w:rPr>
+          <w:rFonts w:asciiTheme="majorHAnsi" w:hAnsiTheme="majorHAnsi" w:cstheme="majorHAnsi"/>
+          <w:lang w:val="en-US"/>
+        </w:rPr>
+        <w:t>How can “</w:t>
+      </w:r>
+      <w:proofErr w:type="gramStart"/>
+      <w:r>
+        <w:rPr>
+          <w:rFonts w:asciiTheme="majorHAnsi" w:hAnsiTheme="majorHAnsi" w:cstheme="majorHAnsi"/>
+          <w:lang w:val="en-US"/>
+        </w:rPr>
+        <w:t>the</w:t>
+      </w:r>
+      <w:r>
+        <w:rPr>
+          <w:rFonts w:asciiTheme="majorHAnsi" w:hAnsiTheme="majorHAnsi" w:cstheme="majorHAnsi"/>
+          <w:lang w:val="en-US"/>
+        </w:rPr>
+        <w:t xml:space="preserve"> distinguish</w:t>
+      </w:r>
+      <w:proofErr w:type="gramEnd"/>
+      <w:r>
+        <w:rPr>
+          <w:rFonts w:asciiTheme="majorHAnsi" w:hAnsiTheme="majorHAnsi" w:cstheme="majorHAnsi"/>
+          <w:lang w:val="en-US"/>
+        </w:rPr>
+        <w:t xml:space="preserve"> between attacker actions and alerts</w:t>
+      </w:r>
+      <w:r>
+        <w:rPr>
+          <w:rFonts w:asciiTheme="majorHAnsi" w:hAnsiTheme="majorHAnsi" w:cstheme="majorHAnsi"/>
+          <w:lang w:val="en-US"/>
+        </w:rPr>
+        <w:t>” reduce false alert</w:t>
+      </w:r>
+      <w:r>
+        <w:rPr>
+          <w:rFonts w:asciiTheme="majorHAnsi" w:hAnsiTheme="majorHAnsi" w:cstheme="majorHAnsi"/>
+          <w:lang w:val="en-US"/>
+        </w:rPr>
+        <w:t>?</w:t>
+      </w:r>
+    </w:p>
+    <w:p>
+      <w:pPr>
+        <w:pStyle w:val="ListParagraph"/>
+        <w:numPr>
+          <w:ilvl w:val="0"/>
+          <w:numId w:val="5"/>
+        </w:numPr>
+        <w:rPr>
+          <w:rFonts w:asciiTheme="majorHAnsi" w:hAnsiTheme="majorHAnsi" w:cstheme="majorHAnsi"/>
+          <w:lang w:val="en-US"/>
+        </w:rPr>
+      </w:pPr>
+      <w:r>
+        <w:rPr>
+          <w:rFonts w:asciiTheme="majorHAnsi" w:hAnsiTheme="majorHAnsi" w:cstheme="majorHAnsi"/>
+          <w:lang w:val="en-US"/>
+        </w:rPr>
+        <w:t xml:space="preserve">Why were “Graphs </w:t>
+      </w:r>
+      <w:proofErr w:type="gramStart"/>
+      <w:r>
+        <w:rPr>
+          <w:rFonts w:asciiTheme="majorHAnsi" w:hAnsiTheme="majorHAnsi" w:cstheme="majorHAnsi"/>
+          <w:lang w:val="en-US"/>
+        </w:rPr>
+        <w:t>share</w:t>
+      </w:r>
+      <w:proofErr w:type="gramEnd"/>
+      <w:r>
+        <w:rPr>
+          <w:rFonts w:asciiTheme="majorHAnsi" w:hAnsiTheme="majorHAnsi" w:cstheme="majorHAnsi"/>
+          <w:lang w:val="en-US"/>
+        </w:rPr>
+        <w:t xml:space="preserve"> similar alert” correlated to one graph?</w:t>
+      </w:r>
+    </w:p>
+    <w:p>
+      <w:pPr>
+        <w:pStyle w:val="ListParagraph"/>
+        <w:numPr>
+          <w:ilvl w:val="0"/>
+          <w:numId w:val="5"/>
+        </w:numPr>
+        <w:rPr>
+          <w:rFonts w:asciiTheme="majorHAnsi" w:hAnsiTheme="majorHAnsi" w:cstheme="majorHAnsi"/>
+          <w:lang w:val="en-US"/>
+        </w:rPr>
+      </w:pPr>
+      <w:r>
+        <w:rPr>
+          <w:rFonts w:asciiTheme="majorHAnsi" w:hAnsiTheme="majorHAnsi" w:cstheme="majorHAnsi"/>
+          <w:lang w:val="en-US"/>
+        </w:rPr>
+        <w:t>Where is the prioritization component’s position in this framework?</w:t>
       </w:r>
     </w:p>
     <w:sectPr>
@@ -2712,6 +3461,95 @@
 <file path=word/numbering.xml><?xml version="1.0" encoding="utf-8"?>
 <w:numbering xmlns:ve="http://schemas.openxmlformats.org/markup-compatibility/2006" xmlns:o="urn:schemas-microsoft-com:office:office" xmlns:r="http://schemas.openxmlformats.org/officeDocument/2006/relationships" xmlns:m="http://schemas.openxmlformats.org/officeDocument/2006/math" xmlns:v="urn:schemas-microsoft-com:vml" xmlns:wp="http://schemas.openxmlformats.org/drawingml/2006/wordprocessingDrawing" xmlns:w10="urn:schemas-microsoft-com:office:word" xmlns:w="http://schemas.openxmlformats.org/wordprocessingml/2006/main" xmlns:wne="http://schemas.microsoft.com/office/word/2006/wordml">
   <w:abstractNum w:abstractNumId="0">
+    <w:nsid w:val="0CE023D0"/>
+    <w:multiLevelType w:val="hybridMultilevel"/>
+    <w:tmpl w:val="18A83FE8"/>
+    <w:lvl w:ilvl="0" w:tplc="37760AF8">
+      <w:start w:val="1"/>
+      <w:numFmt w:val="decimal"/>
+      <w:lvlText w:val="%1."/>
+      <w:lvlJc w:val="left"/>
+      <w:pPr>
+        <w:ind w:left="1080" w:hanging="360"/>
+      </w:pPr>
+      <w:rPr>
+        <w:rFonts w:hint="default"/>
+      </w:rPr>
+    </w:lvl>
+    <w:lvl w:ilvl="1" w:tplc="04090019" w:tentative="1">
+      <w:start w:val="1"/>
+      <w:numFmt w:val="lowerLetter"/>
+      <w:lvlText w:val="%2."/>
+      <w:lvlJc w:val="left"/>
+      <w:pPr>
+        <w:ind w:left="1800" w:hanging="360"/>
+      </w:pPr>
+    </w:lvl>
+    <w:lvl w:ilvl="2" w:tplc="0409001B" w:tentative="1">
+      <w:start w:val="1"/>
+      <w:numFmt w:val="lowerRoman"/>
+      <w:lvlText w:val="%3."/>
+      <w:lvlJc w:val="right"/>
+      <w:pPr>
+        <w:ind w:left="2520" w:hanging="180"/>
+      </w:pPr>
+    </w:lvl>
+    <w:lvl w:ilvl="3" w:tplc="0409000F" w:tentative="1">
+      <w:start w:val="1"/>
+      <w:numFmt w:val="decimal"/>
+      <w:lvlText w:val="%4."/>
+      <w:lvlJc w:val="left"/>
+      <w:pPr>
+        <w:ind w:left="3240" w:hanging="360"/>
+      </w:pPr>
+    </w:lvl>
+    <w:lvl w:ilvl="4" w:tplc="04090019" w:tentative="1">
+      <w:start w:val="1"/>
+      <w:numFmt w:val="lowerLetter"/>
+      <w:lvlText w:val="%5."/>
+      <w:lvlJc w:val="left"/>
+      <w:pPr>
+        <w:ind w:left="3960" w:hanging="360"/>
+      </w:pPr>
+    </w:lvl>
+    <w:lvl w:ilvl="5" w:tplc="0409001B" w:tentative="1">
+      <w:start w:val="1"/>
+      <w:numFmt w:val="lowerRoman"/>
+      <w:lvlText w:val="%6."/>
+      <w:lvlJc w:val="right"/>
+      <w:pPr>
+        <w:ind w:left="4680" w:hanging="180"/>
+      </w:pPr>
+    </w:lvl>
+    <w:lvl w:ilvl="6" w:tplc="0409000F" w:tentative="1">
+      <w:start w:val="1"/>
+      <w:numFmt w:val="decimal"/>
+      <w:lvlText w:val="%7."/>
+      <w:lvlJc w:val="left"/>
+      <w:pPr>
+        <w:ind w:left="5400" w:hanging="360"/>
+      </w:pPr>
+    </w:lvl>
+    <w:lvl w:ilvl="7" w:tplc="04090019" w:tentative="1">
+      <w:start w:val="1"/>
+      <w:numFmt w:val="lowerLetter"/>
+      <w:lvlText w:val="%8."/>
+      <w:lvlJc w:val="left"/>
+      <w:pPr>
+        <w:ind w:left="6120" w:hanging="360"/>
+      </w:pPr>
+    </w:lvl>
+    <w:lvl w:ilvl="8" w:tplc="0409001B" w:tentative="1">
+      <w:start w:val="1"/>
+      <w:numFmt w:val="lowerRoman"/>
+      <w:lvlText w:val="%9."/>
+      <w:lvlJc w:val="right"/>
+      <w:pPr>
+        <w:ind w:left="6840" w:hanging="180"/>
+      </w:pPr>
+    </w:lvl>
+  </w:abstractNum>
+  <w:abstractNum w:abstractNumId="1">
     <w:nsid w:val="30EC08A7"/>
     <w:multiLevelType w:val="hybridMultilevel"/>
     <w:tmpl w:val="F2924C3C"/>
@@ -2824,7 +3662,96 @@
       </w:rPr>
     </w:lvl>
   </w:abstractNum>
-  <w:abstractNum w:abstractNumId="1">
+  <w:abstractNum w:abstractNumId="2">
+    <w:nsid w:val="31623D08"/>
+    <w:multiLevelType w:val="hybridMultilevel"/>
+    <w:tmpl w:val="775A2250"/>
+    <w:lvl w:ilvl="0" w:tplc="0409000F">
+      <w:start w:val="1"/>
+      <w:numFmt w:val="decimal"/>
+      <w:lvlText w:val="%1."/>
+      <w:lvlJc w:val="left"/>
+      <w:pPr>
+        <w:ind w:left="720" w:hanging="360"/>
+      </w:pPr>
+      <w:rPr>
+        <w:rFonts w:hint="default"/>
+      </w:rPr>
+    </w:lvl>
+    <w:lvl w:ilvl="1" w:tplc="04090019" w:tentative="1">
+      <w:start w:val="1"/>
+      <w:numFmt w:val="lowerLetter"/>
+      <w:lvlText w:val="%2."/>
+      <w:lvlJc w:val="left"/>
+      <w:pPr>
+        <w:ind w:left="1440" w:hanging="360"/>
+      </w:pPr>
+    </w:lvl>
+    <w:lvl w:ilvl="2" w:tplc="0409001B" w:tentative="1">
+      <w:start w:val="1"/>
+      <w:numFmt w:val="lowerRoman"/>
+      <w:lvlText w:val="%3."/>
+      <w:lvlJc w:val="right"/>
+      <w:pPr>
+        <w:ind w:left="2160" w:hanging="180"/>
+      </w:pPr>
+    </w:lvl>
+    <w:lvl w:ilvl="3" w:tplc="0409000F" w:tentative="1">
+      <w:start w:val="1"/>
+      <w:numFmt w:val="decimal"/>
+      <w:lvlText w:val="%4."/>
+      <w:lvlJc w:val="left"/>
+      <w:pPr>
+        <w:ind w:left="2880" w:hanging="360"/>
+      </w:pPr>
+    </w:lvl>
+    <w:lvl w:ilvl="4" w:tplc="04090019" w:tentative="1">
+      <w:start w:val="1"/>
+      <w:numFmt w:val="lowerLetter"/>
+      <w:lvlText w:val="%5."/>
+      <w:lvlJc w:val="left"/>
+      <w:pPr>
+        <w:ind w:left="3600" w:hanging="360"/>
+      </w:pPr>
+    </w:lvl>
+    <w:lvl w:ilvl="5" w:tplc="0409001B" w:tentative="1">
+      <w:start w:val="1"/>
+      <w:numFmt w:val="lowerRoman"/>
+      <w:lvlText w:val="%6."/>
+      <w:lvlJc w:val="right"/>
+      <w:pPr>
+        <w:ind w:left="4320" w:hanging="180"/>
+      </w:pPr>
+    </w:lvl>
+    <w:lvl w:ilvl="6" w:tplc="0409000F" w:tentative="1">
+      <w:start w:val="1"/>
+      <w:numFmt w:val="decimal"/>
+      <w:lvlText w:val="%7."/>
+      <w:lvlJc w:val="left"/>
+      <w:pPr>
+        <w:ind w:left="5040" w:hanging="360"/>
+      </w:pPr>
+    </w:lvl>
+    <w:lvl w:ilvl="7" w:tplc="04090019" w:tentative="1">
+      <w:start w:val="1"/>
+      <w:numFmt w:val="lowerLetter"/>
+      <w:lvlText w:val="%8."/>
+      <w:lvlJc w:val="left"/>
+      <w:pPr>
+        <w:ind w:left="5760" w:hanging="360"/>
+      </w:pPr>
+    </w:lvl>
+    <w:lvl w:ilvl="8" w:tplc="0409001B" w:tentative="1">
+      <w:start w:val="1"/>
+      <w:numFmt w:val="lowerRoman"/>
+      <w:lvlText w:val="%9."/>
+      <w:lvlJc w:val="right"/>
+      <w:pPr>
+        <w:ind w:left="6480" w:hanging="180"/>
+      </w:pPr>
+    </w:lvl>
+  </w:abstractNum>
+  <w:abstractNum w:abstractNumId="3">
     <w:nsid w:val="3D93724B"/>
     <w:multiLevelType w:val="hybridMultilevel"/>
     <w:tmpl w:val="FDB8FF9C"/>
@@ -2913,11 +3840,109 @@
       </w:pPr>
     </w:lvl>
   </w:abstractNum>
+  <w:abstractNum w:abstractNumId="4">
+    <w:nsid w:val="4315402F"/>
+    <w:multiLevelType w:val="hybridMultilevel"/>
+    <w:tmpl w:val="5714F4AC"/>
+    <w:lvl w:ilvl="0" w:tplc="0409000F">
+      <w:start w:val="1"/>
+      <w:numFmt w:val="decimal"/>
+      <w:lvlText w:val="%1."/>
+      <w:lvlJc w:val="left"/>
+      <w:pPr>
+        <w:ind w:left="720" w:hanging="360"/>
+      </w:pPr>
+      <w:rPr>
+        <w:rFonts w:hint="default"/>
+      </w:rPr>
+    </w:lvl>
+    <w:lvl w:ilvl="1" w:tplc="04090019">
+      <w:start w:val="1"/>
+      <w:numFmt w:val="lowerLetter"/>
+      <w:lvlText w:val="%2."/>
+      <w:lvlJc w:val="left"/>
+      <w:pPr>
+        <w:ind w:left="1440" w:hanging="360"/>
+      </w:pPr>
+    </w:lvl>
+    <w:lvl w:ilvl="2" w:tplc="0409001B" w:tentative="1">
+      <w:start w:val="1"/>
+      <w:numFmt w:val="lowerRoman"/>
+      <w:lvlText w:val="%3."/>
+      <w:lvlJc w:val="right"/>
+      <w:pPr>
+        <w:ind w:left="2160" w:hanging="180"/>
+      </w:pPr>
+    </w:lvl>
+    <w:lvl w:ilvl="3" w:tplc="0409000F" w:tentative="1">
+      <w:start w:val="1"/>
+      <w:numFmt w:val="decimal"/>
+      <w:lvlText w:val="%4."/>
+      <w:lvlJc w:val="left"/>
+      <w:pPr>
+        <w:ind w:left="2880" w:hanging="360"/>
+      </w:pPr>
+    </w:lvl>
+    <w:lvl w:ilvl="4" w:tplc="04090019" w:tentative="1">
+      <w:start w:val="1"/>
+      <w:numFmt w:val="lowerLetter"/>
+      <w:lvlText w:val="%5."/>
+      <w:lvlJc w:val="left"/>
+      <w:pPr>
+        <w:ind w:left="3600" w:hanging="360"/>
+      </w:pPr>
+    </w:lvl>
+    <w:lvl w:ilvl="5" w:tplc="0409001B" w:tentative="1">
+      <w:start w:val="1"/>
+      <w:numFmt w:val="lowerRoman"/>
+      <w:lvlText w:val="%6."/>
+      <w:lvlJc w:val="right"/>
+      <w:pPr>
+        <w:ind w:left="4320" w:hanging="180"/>
+      </w:pPr>
+    </w:lvl>
+    <w:lvl w:ilvl="6" w:tplc="0409000F" w:tentative="1">
+      <w:start w:val="1"/>
+      <w:numFmt w:val="decimal"/>
+      <w:lvlText w:val="%7."/>
+      <w:lvlJc w:val="left"/>
+      <w:pPr>
+        <w:ind w:left="5040" w:hanging="360"/>
+      </w:pPr>
+    </w:lvl>
+    <w:lvl w:ilvl="7" w:tplc="04090019" w:tentative="1">
+      <w:start w:val="1"/>
+      <w:numFmt w:val="lowerLetter"/>
+      <w:lvlText w:val="%8."/>
+      <w:lvlJc w:val="left"/>
+      <w:pPr>
+        <w:ind w:left="5760" w:hanging="360"/>
+      </w:pPr>
+    </w:lvl>
+    <w:lvl w:ilvl="8" w:tplc="0409001B" w:tentative="1">
+      <w:start w:val="1"/>
+      <w:numFmt w:val="lowerRoman"/>
+      <w:lvlText w:val="%9."/>
+      <w:lvlJc w:val="right"/>
+      <w:pPr>
+        <w:ind w:left="6480" w:hanging="180"/>
+      </w:pPr>
+    </w:lvl>
+  </w:abstractNum>
   <w:num w:numId="1">
+    <w:abstractNumId w:val="3"/>
+  </w:num>
+  <w:num w:numId="2">
     <w:abstractNumId w:val="1"/>
   </w:num>
-  <w:num w:numId="2">
+  <w:num w:numId="3">
+    <w:abstractNumId w:val="4"/>
+  </w:num>
+  <w:num w:numId="4">
     <w:abstractNumId w:val="0"/>
+  </w:num>
+  <w:num w:numId="5">
+    <w:abstractNumId w:val="2"/>
   </w:num>
 </w:numbering>
 </file>

</xml_diff>